<commit_message>
int compare / len
</commit_message>
<xml_diff>
--- a/doc/npnearest_poc_doc.docx
+++ b/doc/npnearest_poc_doc.docx
@@ -176,7 +176,10 @@
         <w:spacing w:after="0"/>
       </w:pPr>
       <w:r>
-        <w:t>Pour exécuter NPNearest il suffit de cliquer sur le fichier npnearest.exe</w:t>
+        <w:t xml:space="preserve">Pour exécuter NPNearest </w:t>
+      </w:r>
+      <w:r>
+        <w:t>il faut ouvrir un invité de commande avec CMD, puis depuis le répertoire npnearest taper npnearest.exe</w:t>
       </w:r>
     </w:p>
     <w:p>
@@ -380,6 +383,19 @@
     </w:p>
     <w:p>
       <w:pPr>
+        <w:pStyle w:val="Paragraphedeliste"/>
+        <w:numPr>
+          <w:ilvl w:val="0"/>
+          <w:numId w:val="2"/>
+        </w:numPr>
+        <w:spacing w:after="0"/>
+      </w:pPr>
+      <w:r>
+        <w:t>&lt;50% : non significatif</w:t>
+      </w:r>
+    </w:p>
+    <w:p>
+      <w:pPr>
         <w:spacing w:after="0"/>
       </w:pPr>
     </w:p>
@@ -406,10 +422,10 @@
         </w:rPr>
         <w:lastRenderedPageBreak/>
         <w:drawing>
-          <wp:inline distT="0" distB="0" distL="0" distR="0" wp14:anchorId="4FA69844" wp14:editId="4526239B">
-            <wp:extent cx="5760720" cy="3549650"/>
-            <wp:effectExtent l="0" t="0" r="0" b="0"/>
-            <wp:docPr id="3" name="Image 3"/>
+          <wp:inline distT="0" distB="0" distL="0" distR="0" wp14:anchorId="3B8B4E18" wp14:editId="55A36755">
+            <wp:extent cx="5760720" cy="3858895"/>
+            <wp:effectExtent l="0" t="0" r="0" b="8255"/>
+            <wp:docPr id="25" name="Image 25"/>
             <wp:cNvGraphicFramePr>
               <a:graphicFrameLocks xmlns:a="http://schemas.openxmlformats.org/drawingml/2006/main" noChangeAspect="1"/>
             </wp:cNvGraphicFramePr>
@@ -429,7 +445,7 @@
                   <pic:spPr>
                     <a:xfrm>
                       <a:off x="0" y="0"/>
-                      <a:ext cx="5760720" cy="3549650"/>
+                      <a:ext cx="5760720" cy="3858895"/>
                     </a:xfrm>
                     <a:prstGeom prst="rect">
                       <a:avLst/>
@@ -446,13 +462,11 @@
       <w:pPr>
         <w:spacing w:after="0"/>
       </w:pPr>
-    </w:p>
-    <w:p>
-      <w:pPr>
-        <w:spacing w:after="0"/>
-      </w:pPr>
-      <w:r>
-        <w:t>Dans ce cas il ne trouve qu’un seul produit mais qui est très proche</w:t>
+      <w:r>
+        <w:t>Regardons le bas de l’écran, d</w:t>
+      </w:r>
+      <w:r>
+        <w:t>ans ce cas il ne trouve qu’un seul produit mais qui est très proche</w:t>
       </w:r>
     </w:p>
     <w:p>
@@ -482,10 +496,10 @@
           <w:noProof/>
         </w:rPr>
         <w:drawing>
-          <wp:inline distT="0" distB="0" distL="0" distR="0" wp14:anchorId="40C1E70F" wp14:editId="1A4D90D6">
-            <wp:extent cx="5760720" cy="3549650"/>
-            <wp:effectExtent l="0" t="0" r="0" b="0"/>
-            <wp:docPr id="4" name="Image 4"/>
+          <wp:inline distT="0" distB="0" distL="0" distR="0" wp14:anchorId="167FBDFB" wp14:editId="2D06268B">
+            <wp:extent cx="5760720" cy="3858895"/>
+            <wp:effectExtent l="0" t="0" r="0" b="8255"/>
+            <wp:docPr id="27" name="Image 27"/>
             <wp:cNvGraphicFramePr>
               <a:graphicFrameLocks xmlns:a="http://schemas.openxmlformats.org/drawingml/2006/main" noChangeAspect="1"/>
             </wp:cNvGraphicFramePr>
@@ -505,7 +519,7 @@
                   <pic:spPr>
                     <a:xfrm>
                       <a:off x="0" y="0"/>
-                      <a:ext cx="5760720" cy="3549650"/>
+                      <a:ext cx="5760720" cy="3858895"/>
                     </a:xfrm>
                     <a:prstGeom prst="rect">
                       <a:avLst/>
@@ -579,7 +593,6 @@
         <w:spacing w:after="0"/>
       </w:pPr>
       <w:r>
-        <w:lastRenderedPageBreak/>
         <w:t>Afin de comprendre le calcul du score un autre programme est fourni : npcompare</w:t>
       </w:r>
       <w:r>
@@ -892,7 +905,6 @@
           <w:sz w:val="28"/>
           <w:szCs w:val="28"/>
         </w:rPr>
-        <w:lastRenderedPageBreak/>
         <w:t>Etude de cas</w:t>
       </w:r>
     </w:p>
@@ -1048,7 +1060,28 @@
           <w:b/>
           <w:bCs/>
         </w:rPr>
-        <w:t>avec ressemblance</w:t>
+        <w:t xml:space="preserve">avec </w:t>
+      </w:r>
+      <w:r>
+        <w:rPr>
+          <w:b/>
+          <w:bCs/>
+        </w:rPr>
+        <w:t xml:space="preserve">des </w:t>
+      </w:r>
+      <w:r>
+        <w:rPr>
+          <w:b/>
+          <w:bCs/>
+        </w:rPr>
+        <w:t>ressemblance</w:t>
+      </w:r>
+      <w:r>
+        <w:rPr>
+          <w:b/>
+          <w:bCs/>
+        </w:rPr>
+        <w:t>s</w:t>
       </w:r>
       <w:r>
         <w:rPr>
@@ -1071,6 +1104,7 @@
         <w:rPr>
           <w:noProof/>
         </w:rPr>
+        <w:lastRenderedPageBreak/>
         <w:drawing>
           <wp:inline distT="0" distB="0" distL="0" distR="0" wp14:anchorId="46A17E5C" wp14:editId="0F9C66C3">
             <wp:extent cx="5760720" cy="3382010"/>
@@ -1263,7 +1297,6 @@
         <w:rPr>
           <w:noProof/>
         </w:rPr>
-        <w:lastRenderedPageBreak/>
         <w:drawing>
           <wp:inline distT="0" distB="0" distL="0" distR="0" wp14:anchorId="6C61792E" wp14:editId="28ADE7B3">
             <wp:extent cx="5760720" cy="3835400"/>
@@ -1346,6 +1379,7 @@
         <w:rPr>
           <w:noProof/>
         </w:rPr>
+        <w:lastRenderedPageBreak/>
         <w:drawing>
           <wp:inline distT="0" distB="0" distL="0" distR="0" wp14:anchorId="03A68BBD" wp14:editId="1806C673">
             <wp:extent cx="5760720" cy="3835400"/>
@@ -1393,111 +1427,111 @@
         <w:spacing w:after="0"/>
       </w:pPr>
       <w:r>
+        <w:t>Attention il s’agit d’un faux positif potentiel</w:t>
+      </w:r>
+    </w:p>
+    <w:p>
+      <w:pPr>
+        <w:spacing w:after="0"/>
+      </w:pPr>
+      <w:r>
+        <w:t xml:space="preserve">En effet, tout </w:t>
+      </w:r>
+      <w:r>
+        <w:t>s</w:t>
+      </w:r>
+      <w:r>
+        <w:t>e ressemble beaucoup, mais ce n’est pas le même produit</w:t>
+      </w:r>
+    </w:p>
+    <w:p>
+      <w:pPr>
+        <w:spacing w:after="0"/>
+      </w:pPr>
+      <w:r>
+        <w:t xml:space="preserve">On voit que USE </w:t>
+      </w:r>
+      <w:r>
+        <w:t>détecte</w:t>
+      </w:r>
+      <w:r>
+        <w:t xml:space="preserve"> bien que ce n’est pas le même produit </w:t>
+      </w:r>
+      <w:r>
+        <w:t xml:space="preserve">avec un score de </w:t>
+      </w:r>
+      <w:r>
+        <w:t>75%</w:t>
+      </w:r>
+    </w:p>
+    <w:p>
+      <w:pPr>
+        <w:spacing w:after="0"/>
+      </w:pPr>
+      <w:r>
+        <w:t>A l’inverse Gestalt donne un faux positif </w:t>
+      </w:r>
+      <w:r>
+        <w:t xml:space="preserve">de </w:t>
+      </w:r>
+      <w:r>
+        <w:t>94%</w:t>
+      </w:r>
+    </w:p>
+    <w:p>
+      <w:pPr>
+        <w:spacing w:after="0"/>
+      </w:pPr>
+      <w:r>
+        <w:t>La moyenne des deux donne un résultat cohérant : 84%, il s’agit de 2 produits très proches mais non identiques</w:t>
+      </w:r>
+    </w:p>
+    <w:p>
+      <w:pPr>
+        <w:spacing w:after="0"/>
+      </w:pPr>
+    </w:p>
+    <w:p>
+      <w:pPr>
+        <w:spacing w:after="0"/>
+        <w:rPr>
+          <w:b/>
+          <w:bCs/>
+        </w:rPr>
+      </w:pPr>
+      <w:r>
+        <w:rPr>
+          <w:b/>
+          <w:bCs/>
+        </w:rPr>
+        <w:t>Cas d’un produit sans produit proche</w:t>
+      </w:r>
+      <w:r>
+        <w:rPr>
+          <w:b/>
+          <w:bCs/>
+        </w:rPr>
+        <w:t>, un faux négatif potentiel</w:t>
+      </w:r>
+    </w:p>
+    <w:p>
+      <w:pPr>
+        <w:spacing w:after="0"/>
+        <w:rPr>
+          <w:b/>
+          <w:bCs/>
+        </w:rPr>
+      </w:pPr>
+    </w:p>
+    <w:p>
+      <w:pPr>
+        <w:spacing w:after="0"/>
+      </w:pPr>
+      <w:r>
+        <w:rPr>
+          <w:noProof/>
+        </w:rPr>
         <w:lastRenderedPageBreak/>
-        <w:t>Attention il s’agit d’un faux positif potentiel</w:t>
-      </w:r>
-    </w:p>
-    <w:p>
-      <w:pPr>
-        <w:spacing w:after="0"/>
-      </w:pPr>
-      <w:r>
-        <w:t xml:space="preserve">En effet, tout </w:t>
-      </w:r>
-      <w:r>
-        <w:t>s</w:t>
-      </w:r>
-      <w:r>
-        <w:t>e ressemble beaucoup, mais ce n’est pas le même produit</w:t>
-      </w:r>
-    </w:p>
-    <w:p>
-      <w:pPr>
-        <w:spacing w:after="0"/>
-      </w:pPr>
-      <w:r>
-        <w:t xml:space="preserve">On voit que USE </w:t>
-      </w:r>
-      <w:r>
-        <w:t>détecte</w:t>
-      </w:r>
-      <w:r>
-        <w:t xml:space="preserve"> bien que ce n’est pas le même produit </w:t>
-      </w:r>
-      <w:r>
-        <w:t xml:space="preserve">avec un score de </w:t>
-      </w:r>
-      <w:r>
-        <w:t>75%</w:t>
-      </w:r>
-    </w:p>
-    <w:p>
-      <w:pPr>
-        <w:spacing w:after="0"/>
-      </w:pPr>
-      <w:r>
-        <w:t>A l’inverse Gestalt donne un faux positif </w:t>
-      </w:r>
-      <w:r>
-        <w:t xml:space="preserve">de </w:t>
-      </w:r>
-      <w:r>
-        <w:t>94%</w:t>
-      </w:r>
-    </w:p>
-    <w:p>
-      <w:pPr>
-        <w:spacing w:after="0"/>
-      </w:pPr>
-      <w:r>
-        <w:t>La moyenne des deux donne un résultat cohérant : 84%, il s’agit de 2 produits très proches mais non identiques</w:t>
-      </w:r>
-    </w:p>
-    <w:p>
-      <w:pPr>
-        <w:spacing w:after="0"/>
-      </w:pPr>
-    </w:p>
-    <w:p>
-      <w:pPr>
-        <w:spacing w:after="0"/>
-        <w:rPr>
-          <w:b/>
-          <w:bCs/>
-        </w:rPr>
-      </w:pPr>
-      <w:r>
-        <w:rPr>
-          <w:b/>
-          <w:bCs/>
-        </w:rPr>
-        <w:t>Cas d’un produit sans produit proche</w:t>
-      </w:r>
-      <w:r>
-        <w:rPr>
-          <w:b/>
-          <w:bCs/>
-        </w:rPr>
-        <w:t>, un faux négatif potentiel</w:t>
-      </w:r>
-    </w:p>
-    <w:p>
-      <w:pPr>
-        <w:spacing w:after="0"/>
-        <w:rPr>
-          <w:b/>
-          <w:bCs/>
-        </w:rPr>
-      </w:pPr>
-    </w:p>
-    <w:p>
-      <w:pPr>
-        <w:spacing w:after="0"/>
-      </w:pPr>
-      <w:r>
-        <w:rPr>
-          <w:noProof/>
-        </w:rPr>
         <w:drawing>
           <wp:inline distT="0" distB="0" distL="0" distR="0" wp14:anchorId="635AF8DD" wp14:editId="3371772E">
             <wp:extent cx="5760720" cy="3549650"/>
@@ -1584,12 +1618,11 @@
         <w:rPr>
           <w:noProof/>
         </w:rPr>
-        <w:lastRenderedPageBreak/>
         <w:drawing>
-          <wp:inline distT="0" distB="0" distL="0" distR="0" wp14:anchorId="41FDDA76" wp14:editId="526EACBB">
-            <wp:extent cx="5760720" cy="3835400"/>
+          <wp:inline distT="0" distB="0" distL="0" distR="0" wp14:anchorId="7852EF2F" wp14:editId="1CA75E52">
+            <wp:extent cx="5760720" cy="2786380"/>
             <wp:effectExtent l="0" t="0" r="0" b="0"/>
-            <wp:docPr id="12" name="Image 12"/>
+            <wp:docPr id="21" name="Image 21"/>
             <wp:cNvGraphicFramePr>
               <a:graphicFrameLocks xmlns:a="http://schemas.openxmlformats.org/drawingml/2006/main" noChangeAspect="1"/>
             </wp:cNvGraphicFramePr>
@@ -1609,7 +1642,7 @@
                   <pic:spPr>
                     <a:xfrm>
                       <a:off x="0" y="0"/>
-                      <a:ext cx="5760720" cy="3835400"/>
+                      <a:ext cx="5760720" cy="2786380"/>
                     </a:xfrm>
                     <a:prstGeom prst="rect">
                       <a:avLst/>
@@ -1698,11 +1731,12 @@
         <w:rPr>
           <w:noProof/>
         </w:rPr>
+        <w:lastRenderedPageBreak/>
         <w:drawing>
-          <wp:inline distT="0" distB="0" distL="0" distR="0" wp14:anchorId="52A766DD" wp14:editId="1328056F">
+          <wp:inline distT="0" distB="0" distL="0" distR="0" wp14:anchorId="37F5DEFF" wp14:editId="6679240E">
             <wp:extent cx="5760720" cy="3549650"/>
             <wp:effectExtent l="0" t="0" r="0" b="0"/>
-            <wp:docPr id="14" name="Image 14"/>
+            <wp:docPr id="22" name="Image 22"/>
             <wp:cNvGraphicFramePr>
               <a:graphicFrameLocks xmlns:a="http://schemas.openxmlformats.org/drawingml/2006/main" noChangeAspect="1"/>
             </wp:cNvGraphicFramePr>
@@ -1748,12 +1782,11 @@
         <w:rPr>
           <w:noProof/>
         </w:rPr>
-        <w:lastRenderedPageBreak/>
         <w:drawing>
-          <wp:inline distT="0" distB="0" distL="0" distR="0" wp14:anchorId="61140556" wp14:editId="473F2133">
+          <wp:inline distT="0" distB="0" distL="0" distR="0" wp14:anchorId="61DF47B3" wp14:editId="31C9B7A3">
             <wp:extent cx="5760720" cy="2786380"/>
             <wp:effectExtent l="0" t="0" r="0" b="0"/>
-            <wp:docPr id="15" name="Image 15"/>
+            <wp:docPr id="23" name="Image 23"/>
             <wp:cNvGraphicFramePr>
               <a:graphicFrameLocks xmlns:a="http://schemas.openxmlformats.org/drawingml/2006/main" noChangeAspect="1"/>
             </wp:cNvGraphicFramePr>
@@ -1807,11 +1840,12 @@
         <w:rPr>
           <w:noProof/>
         </w:rPr>
+        <w:lastRenderedPageBreak/>
         <w:drawing>
-          <wp:inline distT="0" distB="0" distL="0" distR="0" wp14:anchorId="06DFB3F6" wp14:editId="758BD1B2">
+          <wp:inline distT="0" distB="0" distL="0" distR="0" wp14:anchorId="4B4BC40A" wp14:editId="0E707868">
             <wp:extent cx="5760720" cy="2786380"/>
             <wp:effectExtent l="0" t="0" r="0" b="0"/>
-            <wp:docPr id="16" name="Image 16"/>
+            <wp:docPr id="24" name="Image 24"/>
             <wp:cNvGraphicFramePr>
               <a:graphicFrameLocks xmlns:a="http://schemas.openxmlformats.org/drawingml/2006/main" noChangeAspect="1"/>
             </wp:cNvGraphicFramePr>
@@ -1890,7 +1924,21 @@
           <w:b/>
           <w:bCs/>
         </w:rPr>
-        <w:t>En concluions NPNearest et NPCompare détectent bien les produits similaires et évitent les faux positifs et faux négatifs</w:t>
+        <w:t>En conclu</w:t>
+      </w:r>
+      <w:r>
+        <w:rPr>
+          <w:b/>
+          <w:bCs/>
+        </w:rPr>
+        <w:t>s</w:t>
+      </w:r>
+      <w:r>
+        <w:rPr>
+          <w:b/>
+          <w:bCs/>
+        </w:rPr>
+        <w:t>ion NPNearest et NPCompare détectent bien les produits similaires et évitent les faux positifs et faux négatifs</w:t>
       </w:r>
       <w:r>
         <w:rPr>
@@ -2020,37 +2068,40 @@
         <w:spacing w:after="0"/>
       </w:pPr>
       <w:r>
+        <w:t xml:space="preserve">Dans nppredict j’ai </w:t>
+      </w:r>
+      <w:r>
+        <w:t>essayé</w:t>
+      </w:r>
+      <w:r>
+        <w:t xml:space="preserve"> de prédire la valeur de la caractéristique 955 en fonction du libellé du produit (sa référence)</w:t>
+      </w:r>
+    </w:p>
+    <w:p>
+      <w:pPr>
+        <w:spacing w:after="0"/>
+      </w:pPr>
+      <w:r>
+        <w:t>Utilisation : démarrer nppredict.exe</w:t>
+      </w:r>
+      <w:r>
+        <w:t xml:space="preserve"> en ligne de commande</w:t>
+      </w:r>
+    </w:p>
+    <w:p>
+      <w:pPr>
+        <w:spacing w:after="0"/>
+      </w:pPr>
+    </w:p>
+    <w:p>
+      <w:pPr>
+        <w:spacing w:after="0"/>
+      </w:pPr>
+      <w:r>
+        <w:rPr>
+          <w:noProof/>
+        </w:rPr>
         <w:lastRenderedPageBreak/>
-        <w:t xml:space="preserve">Dans nppredict j’ai </w:t>
-      </w:r>
-      <w:r>
-        <w:t>essayé</w:t>
-      </w:r>
-      <w:r>
-        <w:t xml:space="preserve"> de prédire la valeur de la caractéristique 955 en fonction du libellé du produit (sa référence)</w:t>
-      </w:r>
-    </w:p>
-    <w:p>
-      <w:pPr>
-        <w:spacing w:after="0"/>
-      </w:pPr>
-      <w:r>
-        <w:t>Utilisation : démarrer nppredict.exe</w:t>
-      </w:r>
-    </w:p>
-    <w:p>
-      <w:pPr>
-        <w:spacing w:after="0"/>
-      </w:pPr>
-    </w:p>
-    <w:p>
-      <w:pPr>
-        <w:spacing w:after="0"/>
-      </w:pPr>
-      <w:r>
-        <w:rPr>
-          <w:noProof/>
-        </w:rPr>
         <w:drawing>
           <wp:inline distT="0" distB="0" distL="0" distR="0" wp14:anchorId="385C625A" wp14:editId="7EB60C4D">
             <wp:extent cx="5760720" cy="3783330"/>
@@ -2132,7 +2183,7 @@
         <w:t>J’ai très peu testé ce programme</w:t>
       </w:r>
       <w:r>
-        <w:t>.</w:t>
+        <w:t xml:space="preserve"> qui peut être largement amélioré car l’apprentissage a été fait trop rapidement.</w:t>
       </w:r>
     </w:p>
     <w:p>
@@ -2316,7 +2367,6 @@
         <w:spacing w:after="0"/>
       </w:pPr>
       <w:r>
-        <w:lastRenderedPageBreak/>
         <w:t>Pour 10000 produits et 5 caractéristiques : 230s</w:t>
       </w:r>
     </w:p>
@@ -2355,6 +2405,7 @@
           <w:sz w:val="28"/>
           <w:szCs w:val="28"/>
         </w:rPr>
+        <w:lastRenderedPageBreak/>
         <w:t>Détail d’utilisation du modèle DAN USE</w:t>
       </w:r>
     </w:p>
@@ -2772,31 +2823,31 @@
         <w:spacing w:after="0"/>
       </w:pPr>
       <w:r>
+        <w:t>Prévision par image : Trouver les produits, les familles les plus proche d’une image quelconque, par exemple prise en photo depuis un téléphone</w:t>
+      </w:r>
+    </w:p>
+    <w:p>
+      <w:pPr>
+        <w:spacing w:after="0"/>
+      </w:pPr>
+    </w:p>
+    <w:p>
+      <w:pPr>
+        <w:spacing w:after="0"/>
+      </w:pPr>
+      <w:r>
+        <w:t>Ces fonctionnalités peuvent se faire en POC entre 2 et 4 jours chacune</w:t>
+      </w:r>
+      <w:r>
+        <w:t>.</w:t>
+      </w:r>
+    </w:p>
+    <w:p>
+      <w:pPr>
+        <w:spacing w:after="0"/>
+      </w:pPr>
+      <w:r>
         <w:lastRenderedPageBreak/>
-        <w:t>Prévision par image : Trouver les produits, les familles les plus proche d’une image quelconque, par exemple prise en photo depuis un téléphone</w:t>
-      </w:r>
-    </w:p>
-    <w:p>
-      <w:pPr>
-        <w:spacing w:after="0"/>
-      </w:pPr>
-    </w:p>
-    <w:p>
-      <w:pPr>
-        <w:spacing w:after="0"/>
-      </w:pPr>
-      <w:r>
-        <w:t>Ces fonctionnalités peuvent se faire en POC entre 2 et 4 jours chacune</w:t>
-      </w:r>
-      <w:r>
-        <w:t>.</w:t>
-      </w:r>
-    </w:p>
-    <w:p>
-      <w:pPr>
-        <w:spacing w:after="0"/>
-      </w:pPr>
-      <w:r>
         <w:t>Pour les modèle utilisant des images, la qualité de prédiction est difficile à prévoir si les images sont très proches les unes des autres, par exemple dans un catalogue de freins.</w:t>
       </w:r>
     </w:p>

</xml_diff>